<commit_message>
Terminado historial. Arreglar paginación de buscar.
</commit_message>
<xml_diff>
--- a/instrucciones mysql.docx
+++ b/instrucciones mysql.docx
@@ -14,23 +14,7 @@
           <w:b/>
           <w:bCs/>
         </w:rPr>
-        <w:t xml:space="preserve">Clave ajena </w:t>
-      </w:r>
-      <w:proofErr w:type="spellStart"/>
-      <w:r>
-        <w:rPr>
-          <w:b/>
-          <w:bCs/>
-        </w:rPr>
-        <w:t>mysql</w:t>
-      </w:r>
-      <w:proofErr w:type="spellEnd"/>
-      <w:r>
-        <w:rPr>
-          <w:b/>
-          <w:bCs/>
-        </w:rPr>
-        <w:t xml:space="preserve"> </w:t>
+        <w:t xml:space="preserve">Clave ajena mysql </w:t>
       </w:r>
     </w:p>
     <w:p>
@@ -68,67 +52,7 @@
           <w:szCs w:val="20"/>
           <w:lang w:eastAsia="es-ES"/>
         </w:rPr>
-        <w:t xml:space="preserve">ALTER TABLE </w:t>
-      </w:r>
-      <w:proofErr w:type="spellStart"/>
-      <w:r>
-        <w:rPr>
-          <w:rFonts w:ascii="Courier New" w:eastAsia="Times New Roman" w:hAnsi="Courier New" w:cs="Courier New"/>
-          <w:sz w:val="20"/>
-          <w:szCs w:val="20"/>
-          <w:lang w:eastAsia="es-ES"/>
-        </w:rPr>
-        <w:t>nombreTabla</w:t>
-      </w:r>
-      <w:proofErr w:type="spellEnd"/>
-      <w:r>
-        <w:rPr>
-          <w:rFonts w:ascii="Courier New" w:eastAsia="Times New Roman" w:hAnsi="Courier New" w:cs="Courier New"/>
-          <w:sz w:val="20"/>
-          <w:szCs w:val="20"/>
-          <w:lang w:eastAsia="es-ES"/>
-        </w:rPr>
-        <w:t xml:space="preserve"> ADD FOREIGN KEY (</w:t>
-      </w:r>
-      <w:proofErr w:type="spellStart"/>
-      <w:r>
-        <w:rPr>
-          <w:rFonts w:ascii="Courier New" w:eastAsia="Times New Roman" w:hAnsi="Courier New" w:cs="Courier New"/>
-          <w:sz w:val="20"/>
-          <w:szCs w:val="20"/>
-          <w:lang w:eastAsia="es-ES"/>
-        </w:rPr>
-        <w:t>campodemiTabla</w:t>
-      </w:r>
-      <w:proofErr w:type="spellEnd"/>
-      <w:r>
-        <w:rPr>
-          <w:rFonts w:ascii="Courier New" w:eastAsia="Times New Roman" w:hAnsi="Courier New" w:cs="Courier New"/>
-          <w:sz w:val="20"/>
-          <w:szCs w:val="20"/>
-          <w:lang w:eastAsia="es-ES"/>
-        </w:rPr>
-        <w:t xml:space="preserve">) REFERENCES </w:t>
-      </w:r>
-      <w:proofErr w:type="spellStart"/>
-      <w:r>
-        <w:rPr>
-          <w:rFonts w:ascii="Courier New" w:eastAsia="Times New Roman" w:hAnsi="Courier New" w:cs="Courier New"/>
-          <w:sz w:val="20"/>
-          <w:szCs w:val="20"/>
-          <w:lang w:eastAsia="es-ES"/>
-        </w:rPr>
-        <w:t>otraTabla</w:t>
-      </w:r>
-      <w:proofErr w:type="spellEnd"/>
-      <w:r>
-        <w:rPr>
-          <w:rFonts w:ascii="Courier New" w:eastAsia="Times New Roman" w:hAnsi="Courier New" w:cs="Courier New"/>
-          <w:sz w:val="20"/>
-          <w:szCs w:val="20"/>
-          <w:lang w:eastAsia="es-ES"/>
-        </w:rPr>
-        <w:t xml:space="preserve"> (Id) ;</w:t>
+        <w:t>ALTER TABLE nombreTabla ADD FOREIGN KEY (campodemiTabla) REFERENCES otraTabla (Id) ;</w:t>
       </w:r>
     </w:p>
     <w:p>
@@ -220,6 +144,106 @@
     </w:p>
     <w:p>
       <w:pPr>
+        <w:spacing w:after="0" w:line="240" w:lineRule="auto"/>
+        <w:rPr>
+          <w:rFonts w:ascii="Courier New" w:eastAsia="Times New Roman" w:hAnsi="Courier New" w:cs="Courier New"/>
+          <w:sz w:val="20"/>
+          <w:szCs w:val="20"/>
+          <w:lang w:eastAsia="es-ES"/>
+        </w:rPr>
+      </w:pPr>
+      <w:r>
+        <w:rPr>
+          <w:rFonts w:ascii="Courier New" w:eastAsia="Times New Roman" w:hAnsi="Courier New" w:cs="Courier New"/>
+          <w:sz w:val="20"/>
+          <w:szCs w:val="20"/>
+          <w:lang w:eastAsia="es-ES"/>
+        </w:rPr>
+        <w:t>Consulta historial de un jugador:</w:t>
+      </w:r>
+    </w:p>
+    <w:p>
+      <w:pPr>
+        <w:spacing w:after="0" w:line="240" w:lineRule="auto"/>
+        <w:rPr>
+          <w:rFonts w:ascii="Courier New" w:eastAsia="Times New Roman" w:hAnsi="Courier New" w:cs="Courier New"/>
+          <w:sz w:val="20"/>
+          <w:szCs w:val="20"/>
+          <w:lang w:eastAsia="es-ES"/>
+        </w:rPr>
+      </w:pPr>
+    </w:p>
+    <w:p>
+      <w:pPr>
+        <w:spacing w:after="0" w:line="240" w:lineRule="auto"/>
+        <w:rPr>
+          <w:rFonts w:ascii="Courier New" w:eastAsia="Times New Roman" w:hAnsi="Courier New" w:cs="Courier New"/>
+          <w:sz w:val="20"/>
+          <w:szCs w:val="20"/>
+          <w:lang w:eastAsia="es-ES"/>
+        </w:rPr>
+      </w:pPr>
+      <w:hyperlink r:id="rId4" w:tgtFrame="mysql_doc" w:history="1">
+        <w:r>
+          <w:rPr>
+            <w:rFonts w:ascii="Courier New" w:eastAsia="Times New Roman" w:hAnsi="Courier New" w:cs="Courier New"/>
+            <w:color w:val="0000FF"/>
+            <w:sz w:val="20"/>
+            <w:szCs w:val="20"/>
+            <w:u w:val="single"/>
+            <w:lang w:eastAsia="es-ES"/>
+          </w:rPr>
+          <w:t>SELECT</w:t>
+        </w:r>
+      </w:hyperlink>
+      <w:r>
+        <w:rPr>
+          <w:rFonts w:ascii="Courier New" w:eastAsia="Times New Roman" w:hAnsi="Courier New" w:cs="Courier New"/>
+          <w:sz w:val="20"/>
+          <w:szCs w:val="20"/>
+          <w:lang w:eastAsia="es-ES"/>
+        </w:rPr>
+        <w:t xml:space="preserve"> DISTINCT * FROM jugadores j INNER JOIN partidos par ON j.id_usuario = par.id_usuario_partido INNER JOIN pachangas p ON par.id_pachanga_partido = p.id_pachanga INNER JOIN pabellones pab ON p.id_pabellon = pab.id_pabellon WHERE j.id_usuario = 13 ORDER BY fecha, hora ASC LIMIT </w:t>
+      </w:r>
+      <w:r>
+        <w:rPr>
+          <w:rFonts w:ascii="Courier New" w:eastAsia="Times New Roman" w:hAnsi="Courier New" w:cs="Courier New"/>
+          <w:sz w:val="20"/>
+          <w:szCs w:val="20"/>
+          <w:lang w:eastAsia="es-ES"/>
+        </w:rPr>
+        <w:t>0</w:t>
+      </w:r>
+      <w:r>
+        <w:rPr>
+          <w:rFonts w:ascii="Courier New" w:eastAsia="Times New Roman" w:hAnsi="Courier New" w:cs="Courier New"/>
+          <w:sz w:val="20"/>
+          <w:szCs w:val="20"/>
+          <w:lang w:eastAsia="es-ES"/>
+        </w:rPr>
+        <w:t>,</w:t>
+      </w:r>
+      <w:r>
+        <w:rPr>
+          <w:rFonts w:ascii="Courier New" w:eastAsia="Times New Roman" w:hAnsi="Courier New" w:cs="Courier New"/>
+          <w:sz w:val="20"/>
+          <w:szCs w:val="20"/>
+          <w:lang w:eastAsia="es-ES"/>
+        </w:rPr>
+        <w:t>3</w:t>
+      </w:r>
+      <w:r>
+        <w:rPr>
+          <w:rFonts w:ascii="Courier New" w:eastAsia="Times New Roman" w:hAnsi="Courier New" w:cs="Courier New"/>
+          <w:sz w:val="20"/>
+          <w:szCs w:val="20"/>
+          <w:lang w:eastAsia="es-ES"/>
+        </w:rPr>
+        <w:t xml:space="preserve"> </w:t>
+      </w:r>
+    </w:p>
+    <w:p>
+      <w:pPr>
         <w:tabs>
           <w:tab w:val="left" w:pos="916"/>
           <w:tab w:val="left" w:pos="1832"/>
@@ -248,83 +272,6 @@
           <w:lang w:eastAsia="es-ES"/>
         </w:rPr>
       </w:pPr>
-      <w:r>
-        <w:rPr>
-          <w:rFonts w:ascii="Courier New" w:eastAsia="Times New Roman" w:hAnsi="Courier New" w:cs="Courier New"/>
-          <w:b/>
-          <w:bCs/>
-          <w:sz w:val="20"/>
-          <w:szCs w:val="20"/>
-          <w:lang w:eastAsia="es-ES"/>
-        </w:rPr>
-        <w:t xml:space="preserve">Consulta de </w:t>
-      </w:r>
-      <w:r>
-        <w:rPr>
-          <w:rFonts w:ascii="Courier New" w:eastAsia="Times New Roman" w:hAnsi="Courier New" w:cs="Courier New"/>
-          <w:b/>
-          <w:bCs/>
-          <w:sz w:val="20"/>
-          <w:szCs w:val="20"/>
-          <w:lang w:eastAsia="es-ES"/>
-        </w:rPr>
-        <w:t xml:space="preserve">todos los </w:t>
-      </w:r>
-      <w:r>
-        <w:rPr>
-          <w:rFonts w:ascii="Courier New" w:eastAsia="Times New Roman" w:hAnsi="Courier New" w:cs="Courier New"/>
-          <w:b/>
-          <w:bCs/>
-          <w:sz w:val="20"/>
-          <w:szCs w:val="20"/>
-          <w:lang w:eastAsia="es-ES"/>
-        </w:rPr>
-        <w:t xml:space="preserve">jugadores apuntados a </w:t>
-      </w:r>
-      <w:r>
-        <w:rPr>
-          <w:rFonts w:ascii="Courier New" w:eastAsia="Times New Roman" w:hAnsi="Courier New" w:cs="Courier New"/>
-          <w:b/>
-          <w:bCs/>
-          <w:sz w:val="20"/>
-          <w:szCs w:val="20"/>
-          <w:lang w:eastAsia="es-ES"/>
-        </w:rPr>
-        <w:t>todas las</w:t>
-      </w:r>
-      <w:r>
-        <w:rPr>
-          <w:rFonts w:ascii="Courier New" w:eastAsia="Times New Roman" w:hAnsi="Courier New" w:cs="Courier New"/>
-          <w:b/>
-          <w:bCs/>
-          <w:sz w:val="20"/>
-          <w:szCs w:val="20"/>
-          <w:lang w:eastAsia="es-ES"/>
-        </w:rPr>
-        <w:t xml:space="preserve"> pachanga</w:t>
-      </w:r>
-      <w:r>
-        <w:rPr>
-          <w:rFonts w:ascii="Courier New" w:eastAsia="Times New Roman" w:hAnsi="Courier New" w:cs="Courier New"/>
-          <w:b/>
-          <w:bCs/>
-          <w:sz w:val="20"/>
-          <w:szCs w:val="20"/>
-          <w:lang w:eastAsia="es-ES"/>
-        </w:rPr>
-        <w:t>s</w:t>
-      </w:r>
-      <w:r>
-        <w:rPr>
-          <w:rFonts w:ascii="Courier New" w:eastAsia="Times New Roman" w:hAnsi="Courier New" w:cs="Courier New"/>
-          <w:b/>
-          <w:bCs/>
-          <w:sz w:val="20"/>
-          <w:szCs w:val="20"/>
-          <w:lang w:eastAsia="es-ES"/>
-        </w:rPr>
-        <w:t>:</w:t>
-      </w:r>
     </w:p>
     <w:p>
       <w:pPr>
@@ -349,6 +296,145 @@
         <w:spacing w:after="0" w:line="240" w:lineRule="auto"/>
         <w:rPr>
           <w:rFonts w:ascii="Courier New" w:eastAsia="Times New Roman" w:hAnsi="Courier New" w:cs="Courier New"/>
+          <w:b/>
+          <w:bCs/>
+          <w:sz w:val="20"/>
+          <w:szCs w:val="20"/>
+          <w:lang w:eastAsia="es-ES"/>
+        </w:rPr>
+      </w:pPr>
+    </w:p>
+    <w:p>
+      <w:pPr>
+        <w:tabs>
+          <w:tab w:val="left" w:pos="916"/>
+          <w:tab w:val="left" w:pos="1832"/>
+          <w:tab w:val="left" w:pos="2748"/>
+          <w:tab w:val="left" w:pos="3664"/>
+          <w:tab w:val="left" w:pos="4580"/>
+          <w:tab w:val="left" w:pos="5496"/>
+          <w:tab w:val="left" w:pos="6412"/>
+          <w:tab w:val="left" w:pos="7328"/>
+          <w:tab w:val="left" w:pos="8244"/>
+          <w:tab w:val="left" w:pos="9160"/>
+          <w:tab w:val="left" w:pos="10076"/>
+          <w:tab w:val="left" w:pos="10992"/>
+          <w:tab w:val="left" w:pos="11908"/>
+          <w:tab w:val="left" w:pos="12824"/>
+          <w:tab w:val="left" w:pos="13740"/>
+          <w:tab w:val="left" w:pos="14656"/>
+        </w:tabs>
+        <w:spacing w:after="0" w:line="240" w:lineRule="auto"/>
+        <w:rPr>
+          <w:rFonts w:ascii="Courier New" w:eastAsia="Times New Roman" w:hAnsi="Courier New" w:cs="Courier New"/>
+          <w:b/>
+          <w:bCs/>
+          <w:sz w:val="20"/>
+          <w:szCs w:val="20"/>
+          <w:lang w:eastAsia="es-ES"/>
+        </w:rPr>
+      </w:pPr>
+      <w:r>
+        <w:rPr>
+          <w:rFonts w:ascii="Courier New" w:eastAsia="Times New Roman" w:hAnsi="Courier New" w:cs="Courier New"/>
+          <w:b/>
+          <w:bCs/>
+          <w:sz w:val="20"/>
+          <w:szCs w:val="20"/>
+          <w:lang w:eastAsia="es-ES"/>
+        </w:rPr>
+        <w:t xml:space="preserve">Consulta de </w:t>
+      </w:r>
+      <w:r>
+        <w:rPr>
+          <w:rFonts w:ascii="Courier New" w:eastAsia="Times New Roman" w:hAnsi="Courier New" w:cs="Courier New"/>
+          <w:b/>
+          <w:bCs/>
+          <w:sz w:val="20"/>
+          <w:szCs w:val="20"/>
+          <w:lang w:eastAsia="es-ES"/>
+        </w:rPr>
+        <w:t xml:space="preserve">todos los </w:t>
+      </w:r>
+      <w:r>
+        <w:rPr>
+          <w:rFonts w:ascii="Courier New" w:eastAsia="Times New Roman" w:hAnsi="Courier New" w:cs="Courier New"/>
+          <w:b/>
+          <w:bCs/>
+          <w:sz w:val="20"/>
+          <w:szCs w:val="20"/>
+          <w:lang w:eastAsia="es-ES"/>
+        </w:rPr>
+        <w:t xml:space="preserve">jugadores apuntados a </w:t>
+      </w:r>
+      <w:r>
+        <w:rPr>
+          <w:rFonts w:ascii="Courier New" w:eastAsia="Times New Roman" w:hAnsi="Courier New" w:cs="Courier New"/>
+          <w:b/>
+          <w:bCs/>
+          <w:sz w:val="20"/>
+          <w:szCs w:val="20"/>
+          <w:lang w:eastAsia="es-ES"/>
+        </w:rPr>
+        <w:t>todas las</w:t>
+      </w:r>
+      <w:r>
+        <w:rPr>
+          <w:rFonts w:ascii="Courier New" w:eastAsia="Times New Roman" w:hAnsi="Courier New" w:cs="Courier New"/>
+          <w:b/>
+          <w:bCs/>
+          <w:sz w:val="20"/>
+          <w:szCs w:val="20"/>
+          <w:lang w:eastAsia="es-ES"/>
+        </w:rPr>
+        <w:t xml:space="preserve"> pachanga</w:t>
+      </w:r>
+      <w:r>
+        <w:rPr>
+          <w:rFonts w:ascii="Courier New" w:eastAsia="Times New Roman" w:hAnsi="Courier New" w:cs="Courier New"/>
+          <w:b/>
+          <w:bCs/>
+          <w:sz w:val="20"/>
+          <w:szCs w:val="20"/>
+          <w:lang w:eastAsia="es-ES"/>
+        </w:rPr>
+        <w:t>s</w:t>
+      </w:r>
+      <w:r>
+        <w:rPr>
+          <w:rFonts w:ascii="Courier New" w:eastAsia="Times New Roman" w:hAnsi="Courier New" w:cs="Courier New"/>
+          <w:b/>
+          <w:bCs/>
+          <w:sz w:val="20"/>
+          <w:szCs w:val="20"/>
+          <w:lang w:eastAsia="es-ES"/>
+        </w:rPr>
+        <w:t>:</w:t>
+      </w:r>
+    </w:p>
+    <w:p>
+      <w:pPr>
+        <w:tabs>
+          <w:tab w:val="left" w:pos="916"/>
+          <w:tab w:val="left" w:pos="1832"/>
+          <w:tab w:val="left" w:pos="2748"/>
+          <w:tab w:val="left" w:pos="3664"/>
+          <w:tab w:val="left" w:pos="4580"/>
+          <w:tab w:val="left" w:pos="5496"/>
+          <w:tab w:val="left" w:pos="6412"/>
+          <w:tab w:val="left" w:pos="7328"/>
+          <w:tab w:val="left" w:pos="8244"/>
+          <w:tab w:val="left" w:pos="9160"/>
+          <w:tab w:val="left" w:pos="10076"/>
+          <w:tab w:val="left" w:pos="10992"/>
+          <w:tab w:val="left" w:pos="11908"/>
+          <w:tab w:val="left" w:pos="12824"/>
+          <w:tab w:val="left" w:pos="13740"/>
+          <w:tab w:val="left" w:pos="14656"/>
+        </w:tabs>
+        <w:spacing w:after="0" w:line="240" w:lineRule="auto"/>
+        <w:rPr>
+          <w:rFonts w:ascii="Courier New" w:eastAsia="Times New Roman" w:hAnsi="Courier New" w:cs="Courier New"/>
           <w:sz w:val="20"/>
           <w:szCs w:val="20"/>
           <w:lang w:eastAsia="es-ES"/>
@@ -391,47 +477,7 @@
           <w:szCs w:val="20"/>
           <w:lang w:eastAsia="es-ES"/>
         </w:rPr>
-        <w:t xml:space="preserve">INNER JOIN  partidos par ON </w:t>
-      </w:r>
-      <w:proofErr w:type="spellStart"/>
-      <w:r>
-        <w:rPr>
-          <w:rFonts w:ascii="Courier New" w:eastAsia="Times New Roman" w:hAnsi="Courier New" w:cs="Courier New"/>
-          <w:sz w:val="20"/>
-          <w:szCs w:val="20"/>
-          <w:lang w:eastAsia="es-ES"/>
-        </w:rPr>
-        <w:t>j.id_usuario</w:t>
-      </w:r>
-      <w:proofErr w:type="spellEnd"/>
-      <w:r>
-        <w:rPr>
-          <w:rFonts w:ascii="Courier New" w:eastAsia="Times New Roman" w:hAnsi="Courier New" w:cs="Courier New"/>
-          <w:sz w:val="20"/>
-          <w:szCs w:val="20"/>
-          <w:lang w:eastAsia="es-ES"/>
-        </w:rPr>
-        <w:t xml:space="preserve">= </w:t>
-      </w:r>
-      <w:proofErr w:type="spellStart"/>
-      <w:r>
-        <w:rPr>
-          <w:rFonts w:ascii="Courier New" w:eastAsia="Times New Roman" w:hAnsi="Courier New" w:cs="Courier New"/>
-          <w:sz w:val="20"/>
-          <w:szCs w:val="20"/>
-          <w:lang w:eastAsia="es-ES"/>
-        </w:rPr>
-        <w:t>par.id_usuario</w:t>
-      </w:r>
-      <w:proofErr w:type="spellEnd"/>
-      <w:r>
-        <w:rPr>
-          <w:rFonts w:ascii="Courier New" w:eastAsia="Times New Roman" w:hAnsi="Courier New" w:cs="Courier New"/>
-          <w:sz w:val="20"/>
-          <w:szCs w:val="20"/>
-          <w:lang w:eastAsia="es-ES"/>
-        </w:rPr>
-        <w:t xml:space="preserve"> </w:t>
+        <w:t xml:space="preserve">INNER JOIN  partidos par ON j.id_usuario= par.id_usuario </w:t>
       </w:r>
     </w:p>
     <w:p>
@@ -441,6 +487,26 @@
           <w:rFonts w:ascii="Courier New" w:eastAsia="Times New Roman" w:hAnsi="Courier New" w:cs="Courier New"/>
           <w:sz w:val="20"/>
           <w:szCs w:val="20"/>
+          <w:lang w:eastAsia="es-ES"/>
+        </w:rPr>
+      </w:pPr>
+      <w:r>
+        <w:rPr>
+          <w:rFonts w:ascii="Courier New" w:eastAsia="Times New Roman" w:hAnsi="Courier New" w:cs="Courier New"/>
+          <w:sz w:val="20"/>
+          <w:szCs w:val="20"/>
+          <w:lang w:eastAsia="es-ES"/>
+        </w:rPr>
+        <w:t xml:space="preserve">INNER JOIN pachangas p ON par.id_pachanga = p.id_pachanga  </w:t>
+      </w:r>
+    </w:p>
+    <w:p>
+      <w:pPr>
+        <w:ind w:firstLine="708"/>
+        <w:rPr>
+          <w:rFonts w:ascii="Courier New" w:eastAsia="Times New Roman" w:hAnsi="Courier New" w:cs="Courier New"/>
+          <w:sz w:val="20"/>
+          <w:szCs w:val="20"/>
           <w:lang w:val="en-US" w:eastAsia="es-ES"/>
         </w:rPr>
       </w:pPr>
@@ -451,9 +517,8 @@
           <w:szCs w:val="20"/>
           <w:lang w:val="en-US" w:eastAsia="es-ES"/>
         </w:rPr>
-        <w:t xml:space="preserve">INNER JOIN </w:t>
-      </w:r>
-      <w:proofErr w:type="spellStart"/>
+        <w:t>INNER JOIN pabellones pab ON p.id_pabellon = pab.id_pabellon</w:t>
+      </w:r>
       <w:r>
         <w:rPr>
           <w:rFonts w:ascii="Courier New" w:eastAsia="Times New Roman" w:hAnsi="Courier New" w:cs="Courier New"/>
@@ -461,167 +526,52 @@
           <w:szCs w:val="20"/>
           <w:lang w:val="en-US" w:eastAsia="es-ES"/>
         </w:rPr>
-        <w:t>pachangas</w:t>
-      </w:r>
-      <w:proofErr w:type="spellEnd"/>
-      <w:r>
+        <w:t>;</w:t>
+      </w:r>
+    </w:p>
+    <w:p>
+      <w:pPr>
+        <w:ind w:firstLine="708"/>
         <w:rPr>
           <w:rFonts w:ascii="Courier New" w:eastAsia="Times New Roman" w:hAnsi="Courier New" w:cs="Courier New"/>
           <w:sz w:val="20"/>
           <w:szCs w:val="20"/>
           <w:lang w:val="en-US" w:eastAsia="es-ES"/>
         </w:rPr>
-        <w:t xml:space="preserve"> p ON </w:t>
-      </w:r>
-      <w:proofErr w:type="spellStart"/>
-      <w:r>
+      </w:pPr>
+    </w:p>
+    <w:p>
+      <w:pPr>
+        <w:ind w:firstLine="708"/>
         <w:rPr>
           <w:rFonts w:ascii="Courier New" w:eastAsia="Times New Roman" w:hAnsi="Courier New" w:cs="Courier New"/>
           <w:sz w:val="20"/>
           <w:szCs w:val="20"/>
           <w:lang w:val="en-US" w:eastAsia="es-ES"/>
         </w:rPr>
-        <w:t>par.id_pachanga</w:t>
-      </w:r>
-      <w:proofErr w:type="spellEnd"/>
-      <w:r>
+      </w:pPr>
+    </w:p>
+    <w:p>
+      <w:pPr>
+        <w:ind w:firstLine="708"/>
         <w:rPr>
           <w:rFonts w:ascii="Courier New" w:eastAsia="Times New Roman" w:hAnsi="Courier New" w:cs="Courier New"/>
           <w:sz w:val="20"/>
           <w:szCs w:val="20"/>
           <w:lang w:val="en-US" w:eastAsia="es-ES"/>
         </w:rPr>
-        <w:t xml:space="preserve"> = </w:t>
-      </w:r>
-      <w:proofErr w:type="spellStart"/>
-      <w:r>
+      </w:pPr>
+    </w:p>
+    <w:p>
+      <w:pPr>
+        <w:ind w:firstLine="708"/>
         <w:rPr>
           <w:rFonts w:ascii="Courier New" w:eastAsia="Times New Roman" w:hAnsi="Courier New" w:cs="Courier New"/>
           <w:sz w:val="20"/>
           <w:szCs w:val="20"/>
           <w:lang w:val="en-US" w:eastAsia="es-ES"/>
         </w:rPr>
-        <w:t>p.id_pachanga</w:t>
-      </w:r>
-      <w:proofErr w:type="spellEnd"/>
-      <w:r>
-        <w:rPr>
-          <w:rFonts w:ascii="Courier New" w:eastAsia="Times New Roman" w:hAnsi="Courier New" w:cs="Courier New"/>
-          <w:sz w:val="20"/>
-          <w:szCs w:val="20"/>
-          <w:lang w:val="en-US" w:eastAsia="es-ES"/>
-        </w:rPr>
-        <w:t xml:space="preserve"> </w:t>
-      </w:r>
-      <w:r>
-        <w:rPr>
-          <w:rFonts w:ascii="Courier New" w:eastAsia="Times New Roman" w:hAnsi="Courier New" w:cs="Courier New"/>
-          <w:sz w:val="20"/>
-          <w:szCs w:val="20"/>
-          <w:lang w:val="en-US" w:eastAsia="es-ES"/>
-        </w:rPr>
-        <w:t xml:space="preserve"> </w:t>
-      </w:r>
-    </w:p>
-    <w:p>
-      <w:pPr>
-        <w:ind w:firstLine="708"/>
-        <w:rPr>
-          <w:rFonts w:ascii="Courier New" w:eastAsia="Times New Roman" w:hAnsi="Courier New" w:cs="Courier New"/>
-          <w:sz w:val="20"/>
-          <w:szCs w:val="20"/>
-          <w:lang w:val="en-US" w:eastAsia="es-ES"/>
-        </w:rPr>
-      </w:pPr>
-      <w:r>
-        <w:rPr>
-          <w:rFonts w:ascii="Courier New" w:eastAsia="Times New Roman" w:hAnsi="Courier New" w:cs="Courier New"/>
-          <w:sz w:val="20"/>
-          <w:szCs w:val="20"/>
-          <w:lang w:val="en-US" w:eastAsia="es-ES"/>
-        </w:rPr>
-        <w:t xml:space="preserve">INNER JOIN </w:t>
-      </w:r>
-      <w:proofErr w:type="spellStart"/>
-      <w:r>
-        <w:rPr>
-          <w:rFonts w:ascii="Courier New" w:eastAsia="Times New Roman" w:hAnsi="Courier New" w:cs="Courier New"/>
-          <w:sz w:val="20"/>
-          <w:szCs w:val="20"/>
-          <w:lang w:val="en-US" w:eastAsia="es-ES"/>
-        </w:rPr>
-        <w:t>pabellones</w:t>
-      </w:r>
-      <w:proofErr w:type="spellEnd"/>
-      <w:r>
-        <w:rPr>
-          <w:rFonts w:ascii="Courier New" w:eastAsia="Times New Roman" w:hAnsi="Courier New" w:cs="Courier New"/>
-          <w:sz w:val="20"/>
-          <w:szCs w:val="20"/>
-          <w:lang w:val="en-US" w:eastAsia="es-ES"/>
-        </w:rPr>
-        <w:t xml:space="preserve"> </w:t>
-      </w:r>
-      <w:proofErr w:type="spellStart"/>
-      <w:r>
-        <w:rPr>
-          <w:rFonts w:ascii="Courier New" w:eastAsia="Times New Roman" w:hAnsi="Courier New" w:cs="Courier New"/>
-          <w:sz w:val="20"/>
-          <w:szCs w:val="20"/>
-          <w:lang w:val="en-US" w:eastAsia="es-ES"/>
-        </w:rPr>
-        <w:t>pab</w:t>
-      </w:r>
-      <w:proofErr w:type="spellEnd"/>
-      <w:r>
-        <w:rPr>
-          <w:rFonts w:ascii="Courier New" w:eastAsia="Times New Roman" w:hAnsi="Courier New" w:cs="Courier New"/>
-          <w:sz w:val="20"/>
-          <w:szCs w:val="20"/>
-          <w:lang w:val="en-US" w:eastAsia="es-ES"/>
-        </w:rPr>
-        <w:t xml:space="preserve"> ON </w:t>
-      </w:r>
-      <w:proofErr w:type="spellStart"/>
-      <w:r>
-        <w:rPr>
-          <w:rFonts w:ascii="Courier New" w:eastAsia="Times New Roman" w:hAnsi="Courier New" w:cs="Courier New"/>
-          <w:sz w:val="20"/>
-          <w:szCs w:val="20"/>
-          <w:lang w:val="en-US" w:eastAsia="es-ES"/>
-        </w:rPr>
-        <w:t>p.id_pabellon</w:t>
-      </w:r>
-      <w:proofErr w:type="spellEnd"/>
-      <w:r>
-        <w:rPr>
-          <w:rFonts w:ascii="Courier New" w:eastAsia="Times New Roman" w:hAnsi="Courier New" w:cs="Courier New"/>
-          <w:sz w:val="20"/>
-          <w:szCs w:val="20"/>
-          <w:lang w:val="en-US" w:eastAsia="es-ES"/>
-        </w:rPr>
-        <w:t xml:space="preserve"> = </w:t>
-      </w:r>
-      <w:proofErr w:type="spellStart"/>
-      <w:r>
-        <w:rPr>
-          <w:rFonts w:ascii="Courier New" w:eastAsia="Times New Roman" w:hAnsi="Courier New" w:cs="Courier New"/>
-          <w:sz w:val="20"/>
-          <w:szCs w:val="20"/>
-          <w:lang w:val="en-US" w:eastAsia="es-ES"/>
-        </w:rPr>
-        <w:t>pab.id_pabellon</w:t>
-      </w:r>
-      <w:proofErr w:type="spellEnd"/>
-      <w:r>
-        <w:rPr>
-          <w:rFonts w:ascii="Courier New" w:eastAsia="Times New Roman" w:hAnsi="Courier New" w:cs="Courier New"/>
-          <w:sz w:val="20"/>
-          <w:szCs w:val="20"/>
-          <w:lang w:val="en-US" w:eastAsia="es-ES"/>
-        </w:rPr>
-        <w:t>;</w:t>
-      </w:r>
+      </w:pPr>
     </w:p>
     <w:p>
       <w:pPr>
@@ -1134,6 +1084,43 @@
     <w:basedOn w:val="Fuentedeprrafopredeter"/>
     <w:rsid w:val="0064407D"/>
   </w:style>
+  <w:style w:type="character" w:customStyle="1" w:styleId="cm-keyword">
+    <w:name w:val="cm-keyword"/>
+    <w:basedOn w:val="Fuentedeprrafopredeter"/>
+    <w:rsid w:val="008467A6"/>
+  </w:style>
+  <w:style w:type="character" w:styleId="Hipervnculo">
+    <w:name w:val="Hyperlink"/>
+    <w:basedOn w:val="Fuentedeprrafopredeter"/>
+    <w:uiPriority w:val="99"/>
+    <w:semiHidden/>
+    <w:unhideWhenUsed/>
+    <w:rsid w:val="008467A6"/>
+    <w:rPr>
+      <w:color w:val="0000FF"/>
+      <w:u w:val="single"/>
+    </w:rPr>
+  </w:style>
+  <w:style w:type="character" w:customStyle="1" w:styleId="cm-operator">
+    <w:name w:val="cm-operator"/>
+    <w:basedOn w:val="Fuentedeprrafopredeter"/>
+    <w:rsid w:val="008467A6"/>
+  </w:style>
+  <w:style w:type="character" w:customStyle="1" w:styleId="cm-variable-2">
+    <w:name w:val="cm-variable-2"/>
+    <w:basedOn w:val="Fuentedeprrafopredeter"/>
+    <w:rsid w:val="008467A6"/>
+  </w:style>
+  <w:style w:type="character" w:customStyle="1" w:styleId="cm-number">
+    <w:name w:val="cm-number"/>
+    <w:basedOn w:val="Fuentedeprrafopredeter"/>
+    <w:rsid w:val="008467A6"/>
+  </w:style>
+  <w:style w:type="character" w:customStyle="1" w:styleId="cm-punctuation">
+    <w:name w:val="cm-punctuation"/>
+    <w:basedOn w:val="Fuentedeprrafopredeter"/>
+    <w:rsid w:val="008467A6"/>
+  </w:style>
 </w:styles>
 </file>
 

</xml_diff>

<commit_message>
Paginación de buscar terminado. Foto de perfil renombrada a correo del usuario. Quitado el hora de pachangas. Cerrar sesión en el navbar.
</commit_message>
<xml_diff>
--- a/instrucciones mysql.docx
+++ b/instrucciones mysql.docx
@@ -149,6 +149,201 @@
           <w:rFonts w:ascii="Courier New" w:eastAsia="Times New Roman" w:hAnsi="Courier New" w:cs="Courier New"/>
           <w:sz w:val="20"/>
           <w:szCs w:val="20"/>
+          <w:lang w:val="en-US" w:eastAsia="es-ES"/>
+        </w:rPr>
+      </w:pPr>
+      <w:r>
+        <w:rPr>
+          <w:rFonts w:ascii="Courier New" w:eastAsia="Times New Roman" w:hAnsi="Courier New" w:cs="Courier New"/>
+          <w:sz w:val="20"/>
+          <w:szCs w:val="20"/>
+          <w:lang w:val="en-US" w:eastAsia="es-ES"/>
+        </w:rPr>
+        <w:t>Consulta buscar:</w:t>
+      </w:r>
+    </w:p>
+    <w:p>
+      <w:pPr>
+        <w:spacing w:after="0" w:line="240" w:lineRule="auto"/>
+        <w:rPr>
+          <w:rFonts w:ascii="Courier New" w:eastAsia="Times New Roman" w:hAnsi="Courier New" w:cs="Courier New"/>
+          <w:sz w:val="20"/>
+          <w:szCs w:val="20"/>
+          <w:lang w:val="en-US" w:eastAsia="es-ES"/>
+        </w:rPr>
+      </w:pPr>
+    </w:p>
+    <w:p>
+      <w:pPr>
+        <w:spacing w:after="0" w:line="240" w:lineRule="auto"/>
+        <w:rPr>
+          <w:rFonts w:ascii="Courier New" w:eastAsia="Times New Roman" w:hAnsi="Courier New" w:cs="Courier New"/>
+          <w:sz w:val="20"/>
+          <w:szCs w:val="20"/>
+          <w:lang w:val="en-US" w:eastAsia="es-ES"/>
+        </w:rPr>
+      </w:pPr>
+      <w:r>
+        <w:rPr>
+          <w:rFonts w:ascii="Courier New" w:eastAsia="Times New Roman" w:hAnsi="Courier New" w:cs="Courier New"/>
+          <w:sz w:val="20"/>
+          <w:szCs w:val="20"/>
+          <w:lang w:val="en-US" w:eastAsia="es-ES"/>
+        </w:rPr>
+        <w:t xml:space="preserve">SELECT DISTINCT * FROM jugadores j INNER JOIN  pachangas p ON j.id_usuario = p.id_creador </w:t>
+      </w:r>
+    </w:p>
+    <w:p>
+      <w:pPr>
+        <w:spacing w:after="0" w:line="240" w:lineRule="auto"/>
+        <w:rPr>
+          <w:rFonts w:ascii="Courier New" w:eastAsia="Times New Roman" w:hAnsi="Courier New" w:cs="Courier New"/>
+          <w:sz w:val="20"/>
+          <w:szCs w:val="20"/>
+          <w:lang w:val="en-US" w:eastAsia="es-ES"/>
+        </w:rPr>
+      </w:pPr>
+      <w:r>
+        <w:rPr>
+          <w:rFonts w:ascii="Courier New" w:eastAsia="Times New Roman" w:hAnsi="Courier New" w:cs="Courier New"/>
+          <w:sz w:val="20"/>
+          <w:szCs w:val="20"/>
+          <w:lang w:val="en-US" w:eastAsia="es-ES"/>
+        </w:rPr>
+        <w:t xml:space="preserve">                INNER JOIN pabellones pab ON p.id_pabellon = pab.id_pabellon </w:t>
+      </w:r>
+    </w:p>
+    <w:p>
+      <w:pPr>
+        <w:spacing w:after="0" w:line="240" w:lineRule="auto"/>
+        <w:rPr>
+          <w:rFonts w:ascii="Courier New" w:eastAsia="Times New Roman" w:hAnsi="Courier New" w:cs="Courier New"/>
+          <w:sz w:val="20"/>
+          <w:szCs w:val="20"/>
+          <w:lang w:val="en-US" w:eastAsia="es-ES"/>
+        </w:rPr>
+      </w:pPr>
+      <w:r>
+        <w:rPr>
+          <w:rFonts w:ascii="Courier New" w:eastAsia="Times New Roman" w:hAnsi="Courier New" w:cs="Courier New"/>
+          <w:sz w:val="20"/>
+          <w:szCs w:val="20"/>
+          <w:lang w:val="en-US" w:eastAsia="es-ES"/>
+        </w:rPr>
+        <w:t xml:space="preserve">                WHERE (pab.localidad = 'sevilla' OR p.codigo_pachanga = 'sevilla') AND activa = 1 </w:t>
+      </w:r>
+    </w:p>
+    <w:p>
+      <w:pPr>
+        <w:spacing w:after="0" w:line="240" w:lineRule="auto"/>
+        <w:rPr>
+          <w:rFonts w:ascii="Courier New" w:eastAsia="Times New Roman" w:hAnsi="Courier New" w:cs="Courier New"/>
+          <w:sz w:val="20"/>
+          <w:szCs w:val="20"/>
+          <w:lang w:eastAsia="es-ES"/>
+        </w:rPr>
+      </w:pPr>
+      <w:r>
+        <w:rPr>
+          <w:rFonts w:ascii="Courier New" w:eastAsia="Times New Roman" w:hAnsi="Courier New" w:cs="Courier New"/>
+          <w:sz w:val="20"/>
+          <w:szCs w:val="20"/>
+          <w:lang w:val="en-US" w:eastAsia="es-ES"/>
+        </w:rPr>
+        <w:t xml:space="preserve">                </w:t>
+      </w:r>
+      <w:r>
+        <w:rPr>
+          <w:rFonts w:ascii="Courier New" w:eastAsia="Times New Roman" w:hAnsi="Courier New" w:cs="Courier New"/>
+          <w:sz w:val="20"/>
+          <w:szCs w:val="20"/>
+          <w:lang w:eastAsia="es-ES"/>
+        </w:rPr>
+        <w:t xml:space="preserve">AND p.id_pachanga_partido = </w:t>
+      </w:r>
+    </w:p>
+    <w:p>
+      <w:pPr>
+        <w:spacing w:after="0" w:line="240" w:lineRule="auto"/>
+        <w:rPr>
+          <w:rFonts w:ascii="Courier New" w:eastAsia="Times New Roman" w:hAnsi="Courier New" w:cs="Courier New"/>
+          <w:sz w:val="20"/>
+          <w:szCs w:val="20"/>
+          <w:lang w:eastAsia="es-ES"/>
+        </w:rPr>
+      </w:pPr>
+      <w:r>
+        <w:rPr>
+          <w:rFonts w:ascii="Courier New" w:eastAsia="Times New Roman" w:hAnsi="Courier New" w:cs="Courier New"/>
+          <w:sz w:val="20"/>
+          <w:szCs w:val="20"/>
+          <w:lang w:eastAsia="es-ES"/>
+        </w:rPr>
+        <w:t xml:space="preserve">                ORDER BY fecha, hora ASC</w:t>
+      </w:r>
+    </w:p>
+    <w:p>
+      <w:pPr>
+        <w:spacing w:after="0" w:line="240" w:lineRule="auto"/>
+        <w:rPr>
+          <w:rFonts w:ascii="Courier New" w:eastAsia="Times New Roman" w:hAnsi="Courier New" w:cs="Courier New"/>
+          <w:sz w:val="20"/>
+          <w:szCs w:val="20"/>
+          <w:lang w:eastAsia="es-ES"/>
+        </w:rPr>
+      </w:pPr>
+    </w:p>
+    <w:p>
+      <w:pPr>
+        <w:spacing w:after="0" w:line="240" w:lineRule="auto"/>
+        <w:rPr>
+          <w:rFonts w:ascii="Courier New" w:eastAsia="Times New Roman" w:hAnsi="Courier New" w:cs="Courier New"/>
+          <w:sz w:val="20"/>
+          <w:szCs w:val="20"/>
+          <w:lang w:eastAsia="es-ES"/>
+        </w:rPr>
+      </w:pPr>
+    </w:p>
+    <w:p>
+      <w:pPr>
+        <w:spacing w:after="0" w:line="240" w:lineRule="auto"/>
+        <w:rPr>
+          <w:rFonts w:ascii="Courier New" w:eastAsia="Times New Roman" w:hAnsi="Courier New" w:cs="Courier New"/>
+          <w:sz w:val="20"/>
+          <w:szCs w:val="20"/>
+          <w:lang w:eastAsia="es-ES"/>
+        </w:rPr>
+      </w:pPr>
+    </w:p>
+    <w:p>
+      <w:pPr>
+        <w:spacing w:after="0" w:line="240" w:lineRule="auto"/>
+        <w:rPr>
+          <w:rFonts w:ascii="Courier New" w:eastAsia="Times New Roman" w:hAnsi="Courier New" w:cs="Courier New"/>
+          <w:sz w:val="20"/>
+          <w:szCs w:val="20"/>
+          <w:lang w:eastAsia="es-ES"/>
+        </w:rPr>
+      </w:pPr>
+    </w:p>
+    <w:p>
+      <w:pPr>
+        <w:spacing w:after="0" w:line="240" w:lineRule="auto"/>
+        <w:rPr>
+          <w:rFonts w:ascii="Courier New" w:eastAsia="Times New Roman" w:hAnsi="Courier New" w:cs="Courier New"/>
+          <w:sz w:val="20"/>
+          <w:szCs w:val="20"/>
+          <w:lang w:eastAsia="es-ES"/>
+        </w:rPr>
+      </w:pPr>
+    </w:p>
+    <w:p>
+      <w:pPr>
+        <w:spacing w:after="0" w:line="240" w:lineRule="auto"/>
+        <w:rPr>
+          <w:rFonts w:ascii="Courier New" w:eastAsia="Times New Roman" w:hAnsi="Courier New" w:cs="Courier New"/>
+          <w:sz w:val="20"/>
+          <w:szCs w:val="20"/>
           <w:lang w:eastAsia="es-ES"/>
         </w:rPr>
       </w:pPr>
@@ -528,6 +723,39 @@
         </w:rPr>
         <w:t>;</w:t>
       </w:r>
+    </w:p>
+    <w:p>
+      <w:pPr>
+        <w:ind w:firstLine="708"/>
+        <w:rPr>
+          <w:rFonts w:ascii="Courier New" w:eastAsia="Times New Roman" w:hAnsi="Courier New" w:cs="Courier New"/>
+          <w:sz w:val="20"/>
+          <w:szCs w:val="20"/>
+          <w:lang w:val="en-US" w:eastAsia="es-ES"/>
+        </w:rPr>
+      </w:pPr>
+    </w:p>
+    <w:p>
+      <w:pPr>
+        <w:ind w:firstLine="708"/>
+        <w:rPr>
+          <w:rFonts w:ascii="Courier New" w:eastAsia="Times New Roman" w:hAnsi="Courier New" w:cs="Courier New"/>
+          <w:sz w:val="20"/>
+          <w:szCs w:val="20"/>
+          <w:lang w:val="en-US" w:eastAsia="es-ES"/>
+        </w:rPr>
+      </w:pPr>
+    </w:p>
+    <w:p>
+      <w:pPr>
+        <w:ind w:firstLine="708"/>
+        <w:rPr>
+          <w:rFonts w:ascii="Courier New" w:eastAsia="Times New Roman" w:hAnsi="Courier New" w:cs="Courier New"/>
+          <w:sz w:val="20"/>
+          <w:szCs w:val="20"/>
+          <w:lang w:val="en-US" w:eastAsia="es-ES"/>
+        </w:rPr>
+      </w:pPr>
     </w:p>
     <w:p>
       <w:pPr>

</xml_diff>